<commit_message>
Update Verslag stuurgroep kennisplatform APIs 19-3-2019.docx
</commit_message>
<xml_diff>
--- a/Stuurgroep/Verslagen/Verslag stuurgroep kennisplatform APIs 19-3-2019.docx
+++ b/Stuurgroep/Verslagen/Verslag stuurgroep kennisplatform APIs 19-3-2019.docx
@@ -186,15 +186,19 @@
               <w:t xml:space="preserve"> (Logius)</w:t>
             </w:r>
             <w:r>
-              <w:t xml:space="preserve">, Henry van </w:t>
+              <w:t>, Henry van Veldhu</w:t>
             </w:r>
-            <w:proofErr w:type="spellStart"/>
             <w:r>
-              <w:t>Veldhuyzen</w:t>
+              <w:t>i</w:t>
             </w:r>
-            <w:proofErr w:type="spellEnd"/>
             <w:r>
-              <w:t xml:space="preserve"> (KvK)</w:t>
+              <w:t>zen (K</w:t>
+            </w:r>
+            <w:r>
+              <w:t>V</w:t>
+            </w:r>
+            <w:r>
+              <w:t>K)</w:t>
             </w:r>
           </w:p>
           <w:p>
@@ -412,61 +416,67 @@
         </w:rPr>
         <w:t xml:space="preserve"> gemaakt in opdracht van </w:t>
       </w:r>
-      <w:proofErr w:type="spellStart"/>
       <w:r>
         <w:rPr>
           <w:sz w:val="16"/>
         </w:rPr>
-        <w:t>logius</w:t>
-      </w:r>
-      <w:proofErr w:type="spellEnd"/>
+        <w:t>L</w:t>
+      </w:r>
       <w:r>
         <w:rPr>
           <w:sz w:val="16"/>
         </w:rPr>
-        <w:t xml:space="preserve"> heeft draagvlak bij het </w:t>
-      </w:r>
-      <w:proofErr w:type="spellStart"/>
+        <w:t xml:space="preserve">ogius heeft draagvlak bij het </w:t>
+      </w:r>
       <w:r>
         <w:rPr>
           <w:sz w:val="16"/>
         </w:rPr>
-        <w:t>logius</w:t>
-      </w:r>
-      <w:proofErr w:type="spellEnd"/>
+        <w:t>L</w:t>
+      </w:r>
       <w:r>
         <w:rPr>
           <w:sz w:val="16"/>
         </w:rPr>
-        <w:t xml:space="preserve"> management en is publiek te </w:t>
-      </w:r>
-      <w:proofErr w:type="spellStart"/>
+        <w:t>ogius management en is publiek te verspreiden.</w:t>
+      </w:r>
       <w:r>
         <w:rPr>
           <w:sz w:val="16"/>
         </w:rPr>
-        <w:t>verspreiden.Henry</w:t>
-      </w:r>
-      <w:proofErr w:type="spellEnd"/>
+        <w:t xml:space="preserve"> </w:t>
+      </w:r>
+      <w:bookmarkStart w:id="0" w:name="_GoBack"/>
+      <w:bookmarkEnd w:id="0"/>
       <w:r>
         <w:rPr>
           <w:sz w:val="16"/>
         </w:rPr>
-        <w:t xml:space="preserve"> van </w:t>
-      </w:r>
-      <w:proofErr w:type="spellStart"/>
+        <w:t>Henry van Veldhu</w:t>
+      </w:r>
       <w:r>
         <w:rPr>
           <w:sz w:val="16"/>
         </w:rPr>
-        <w:t>Veldhuyzen</w:t>
-      </w:r>
-      <w:proofErr w:type="spellEnd"/>
+        <w:t>iz</w:t>
+      </w:r>
       <w:r>
         <w:rPr>
           <w:sz w:val="16"/>
         </w:rPr>
-        <w:t xml:space="preserve"> is er namens de KvK en neemt over van Pedro van den Elzen. </w:t>
+        <w:t>en is er namens de K</w:t>
+      </w:r>
+      <w:r>
+        <w:rPr>
+          <w:sz w:val="16"/>
+        </w:rPr>
+        <w:t>V</w:t>
+      </w:r>
+      <w:r>
+        <w:rPr>
+          <w:sz w:val="16"/>
+        </w:rPr>
+        <w:t xml:space="preserve">K en neemt over van Pedro van den Elzen. </w:t>
       </w:r>
       <w:r>
         <w:rPr>
@@ -502,7 +512,25 @@
         <w:rPr>
           <w:sz w:val="16"/>
         </w:rPr>
-        <w:t xml:space="preserve"> van de KvK</w:t>
+        <w:t xml:space="preserve"> van de K</w:t>
+      </w:r>
+      <w:r>
+        <w:rPr>
+          <w:sz w:val="16"/>
+        </w:rPr>
+        <w:t>V</w:t>
+      </w:r>
+      <w:r>
+        <w:rPr>
+          <w:sz w:val="16"/>
+        </w:rPr>
+        <w:t>K</w:t>
+      </w:r>
+      <w:r>
+        <w:rPr>
+          <w:sz w:val="16"/>
+        </w:rPr>
+        <w:t>.</w:t>
       </w:r>
     </w:p>
     <w:p>
@@ -1682,8 +1710,6 @@
             <w:r>
               <w:t>open</w:t>
             </w:r>
-            <w:bookmarkStart w:id="0" w:name="_GoBack"/>
-            <w:bookmarkEnd w:id="0"/>
           </w:p>
         </w:tc>
       </w:tr>
@@ -11979,7 +12005,7 @@
 </file>
 
 <file path=customXml/itemProps1.xml><?xml version="1.0" encoding="utf-8"?>
-<ds:datastoreItem xmlns:ds="http://schemas.openxmlformats.org/officeDocument/2006/customXml" ds:itemID="{81A126CA-1EFB-4253-A38E-8C89482C4A83}">
+<ds:datastoreItem xmlns:ds="http://schemas.openxmlformats.org/officeDocument/2006/customXml" ds:itemID="{C9D86DE1-34FE-45ED-B06D-7578A3380B30}">
   <ds:schemaRefs>
     <ds:schemaRef ds:uri="http://schemas.openxmlformats.org/officeDocument/2006/bibliography"/>
   </ds:schemaRefs>

</xml_diff>